<commit_message>
Fixat lite med bossen.
</commit_message>
<xml_diff>
--- a/Dokumentation/Iteration 1.docx
+++ b/Dokumentation/Iteration 1.docx
@@ -25,37 +25,7 @@
           <w:sz w:val="52"/>
           <w:szCs w:val="52"/>
         </w:rPr>
-        <w:t>Iteration 1</w:t>
-      </w:r>
-      <w:r>
-        <w:rPr>
-          <w:rFonts w:ascii="Cambria" w:hAnsi="Cambria" w:cs="Cambria"/>
-          <w:color w:val="17365D"/>
-          <w:spacing w:val="5"/>
-          <w:sz w:val="52"/>
-          <w:szCs w:val="52"/>
-        </w:rPr>
-        <w:t xml:space="preserve"> – </w:t>
-      </w:r>
-      <w:r>
-        <w:rPr>
-          <w:rFonts w:ascii="Cambria" w:hAnsi="Cambria" w:cs="Cambria"/>
-          <w:color w:val="17365D"/>
-          <w:spacing w:val="5"/>
-          <w:sz w:val="52"/>
-          <w:szCs w:val="52"/>
-        </w:rPr>
-        <w:t>Elaboration (v.16</w:t>
-      </w:r>
-      <w:r>
-        <w:rPr>
-          <w:rFonts w:ascii="Cambria" w:hAnsi="Cambria" w:cs="Cambria"/>
-          <w:color w:val="17365D"/>
-          <w:spacing w:val="5"/>
-          <w:sz w:val="52"/>
-          <w:szCs w:val="52"/>
-        </w:rPr>
-        <w:t>)</w:t>
+        <w:t>Iteration 1 – Elaboration (v.16)</w:t>
       </w:r>
     </w:p>
     <w:p>
@@ -1112,121 +1082,13 @@
           </w:p>
         </w:tc>
       </w:tr>
-      <w:tr>
-        <w:trPr>
-          <w:cnfStyle w:val="000000010000" w:firstRow="0" w:lastRow="0" w:firstColumn="0" w:lastColumn="0" w:oddVBand="0" w:evenVBand="0" w:oddHBand="0" w:evenHBand="1" w:firstRowFirstColumn="0" w:firstRowLastColumn="0" w:lastRowFirstColumn="0" w:lastRowLastColumn="0"/>
-          <w:trHeight w:val="300"/>
-        </w:trPr>
-        <w:tc>
-          <w:tcPr>
-            <w:cnfStyle w:val="001000000000" w:firstRow="0" w:lastRow="0" w:firstColumn="1" w:lastColumn="0" w:oddVBand="0" w:evenVBand="0" w:oddHBand="0" w:evenHBand="0" w:firstRowFirstColumn="0" w:firstRowLastColumn="0" w:lastRowFirstColumn="0" w:lastRowLastColumn="0"/>
-            <w:tcW w:w="1625" w:type="dxa"/>
-            <w:noWrap/>
-          </w:tcPr>
-          <w:p>
-            <w:pPr>
-              <w:rPr>
-                <w:rFonts w:ascii="Calibri" w:eastAsia="Times New Roman" w:hAnsi="Calibri" w:cs="Times New Roman"/>
-                <w:color w:val="000000"/>
-                <w:lang w:eastAsia="sv-SE"/>
-              </w:rPr>
-            </w:pPr>
-          </w:p>
-        </w:tc>
-        <w:tc>
-          <w:tcPr>
-            <w:tcW w:w="2594" w:type="dxa"/>
-            <w:noWrap/>
-          </w:tcPr>
-          <w:p>
-            <w:pPr>
-              <w:cnfStyle w:val="000000010000" w:firstRow="0" w:lastRow="0" w:firstColumn="0" w:lastColumn="0" w:oddVBand="0" w:evenVBand="0" w:oddHBand="0" w:evenHBand="1" w:firstRowFirstColumn="0" w:firstRowLastColumn="0" w:lastRowFirstColumn="0" w:lastRowLastColumn="0"/>
-              <w:rPr>
-                <w:rFonts w:ascii="Calibri" w:eastAsia="Times New Roman" w:hAnsi="Calibri" w:cs="Times New Roman"/>
-                <w:color w:val="000000"/>
-                <w:lang w:eastAsia="sv-SE"/>
-              </w:rPr>
-            </w:pPr>
-          </w:p>
-        </w:tc>
-        <w:tc>
-          <w:tcPr>
-            <w:tcW w:w="2084" w:type="dxa"/>
-            <w:noWrap/>
-          </w:tcPr>
-          <w:p>
-            <w:pPr>
-              <w:cnfStyle w:val="000000010000" w:firstRow="0" w:lastRow="0" w:firstColumn="0" w:lastColumn="0" w:oddVBand="0" w:evenVBand="0" w:oddHBand="0" w:evenHBand="1" w:firstRowFirstColumn="0" w:firstRowLastColumn="0" w:lastRowFirstColumn="0" w:lastRowLastColumn="0"/>
-              <w:rPr>
-                <w:rFonts w:ascii="Calibri" w:eastAsia="Times New Roman" w:hAnsi="Calibri" w:cs="Times New Roman"/>
-                <w:color w:val="000000"/>
-                <w:lang w:eastAsia="sv-SE"/>
-              </w:rPr>
-            </w:pPr>
-            <w:r>
-              <w:rPr>
-                <w:rFonts w:ascii="Calibri" w:eastAsia="Times New Roman" w:hAnsi="Calibri" w:cs="Times New Roman"/>
-                <w:color w:val="000000"/>
-                <w:lang w:eastAsia="sv-SE"/>
-              </w:rPr>
-              <w:t>Total tid</w:t>
-            </w:r>
-          </w:p>
-        </w:tc>
-        <w:tc>
-          <w:tcPr>
-            <w:tcW w:w="1440" w:type="dxa"/>
-            <w:noWrap/>
-          </w:tcPr>
-          <w:p>
-            <w:pPr>
-              <w:cnfStyle w:val="000000010000" w:firstRow="0" w:lastRow="0" w:firstColumn="0" w:lastColumn="0" w:oddVBand="0" w:evenVBand="0" w:oddHBand="0" w:evenHBand="1" w:firstRowFirstColumn="0" w:firstRowLastColumn="0" w:lastRowFirstColumn="0" w:lastRowLastColumn="0"/>
-              <w:rPr>
-                <w:rFonts w:ascii="Calibri" w:eastAsia="Times New Roman" w:hAnsi="Calibri" w:cs="Times New Roman"/>
-                <w:color w:val="000000"/>
-                <w:lang w:eastAsia="sv-SE"/>
-              </w:rPr>
-            </w:pPr>
-          </w:p>
-        </w:tc>
-        <w:tc>
-          <w:tcPr>
-            <w:tcW w:w="1360" w:type="dxa"/>
-            <w:noWrap/>
-          </w:tcPr>
-          <w:p>
-            <w:pPr>
-              <w:cnfStyle w:val="000000010000" w:firstRow="0" w:lastRow="0" w:firstColumn="0" w:lastColumn="0" w:oddVBand="0" w:evenVBand="0" w:oddHBand="0" w:evenHBand="1" w:firstRowFirstColumn="0" w:firstRowLastColumn="0" w:lastRowFirstColumn="0" w:lastRowLastColumn="0"/>
-              <w:rPr>
-                <w:rFonts w:ascii="Calibri" w:eastAsia="Times New Roman" w:hAnsi="Calibri" w:cs="Times New Roman"/>
-                <w:color w:val="000000"/>
-                <w:lang w:eastAsia="sv-SE"/>
-              </w:rPr>
-            </w:pPr>
-            <w:r>
-              <w:rPr>
-                <w:rFonts w:ascii="Calibri" w:eastAsia="Times New Roman" w:hAnsi="Calibri" w:cs="Times New Roman"/>
-                <w:color w:val="000000"/>
-                <w:lang w:eastAsia="sv-SE"/>
-              </w:rPr>
-              <w:t>15</w:t>
-            </w:r>
-            <w:r>
-              <w:rPr>
-                <w:rFonts w:ascii="Calibri" w:eastAsia="Times New Roman" w:hAnsi="Calibri" w:cs="Times New Roman"/>
-                <w:color w:val="000000"/>
-                <w:lang w:eastAsia="sv-SE"/>
-              </w:rPr>
-              <w:t>,5</w:t>
-            </w:r>
-          </w:p>
-        </w:tc>
-      </w:tr>
     </w:tbl>
     <w:p>
       <w:pPr>
         <w:spacing w:after="0"/>
       </w:pPr>
+      <w:bookmarkStart w:id="0" w:name="_GoBack"/>
+      <w:bookmarkEnd w:id="0"/>
     </w:p>
     <w:p>
       <w:pPr>
@@ -1272,10 +1134,7 @@
         <w:t>I denna iteration ska jag fortsätta med att lära mig Unity och skapa lite grundläggande spelfunktionalitet.</w:t>
       </w:r>
     </w:p>
-    <w:p>
-      <w:bookmarkStart w:id="0" w:name="_GoBack"/>
-      <w:bookmarkEnd w:id="0"/>
-    </w:p>
+    <w:p/>
     <w:sectPr>
       <w:pgSz w:w="11906" w:h="16838"/>
       <w:pgMar w:top="1417" w:right="1417" w:bottom="1417" w:left="1417" w:header="708" w:footer="708" w:gutter="0"/>

</xml_diff>